<commit_message>
Completed Application so far
close #18
</commit_message>
<xml_diff>
--- a/KHMPartiturenCentrum/Resources/Template/CoverSheet2.docx
+++ b/KHMPartiturenCentrum/Resources/Template/CoverSheet2.docx
@@ -79,8 +79,8 @@
         <w:tblLook w:val="04A0" w:firstRow="1" w:lastRow="0" w:firstColumn="1" w:lastColumn="0" w:noHBand="0" w:noVBand="1"/>
       </w:tblPr>
       <w:tblGrid>
-        <w:gridCol w:w="5316"/>
-        <w:gridCol w:w="5320"/>
+        <w:gridCol w:w="5565"/>
+        <w:gridCol w:w="5071"/>
       </w:tblGrid>
       <w:tr>
         <w:trPr>
@@ -145,7 +145,106 @@
                 <w:szCs w:val="24"/>
                 <w:lang w:val="en-US"/>
               </w:rPr>
-              <w:t>&lt;&lt;Lyrics1&gt;&gt;</w:t>
+              <w:t>123456789</w:t>
+            </w:r>
+            <w:r>
+              <w:rPr>
+                <w:rFonts w:ascii="Cordia New" w:hAnsi="Cordia New" w:cs="Cordia New"/>
+                <w:sz w:val="24"/>
+                <w:szCs w:val="24"/>
+                <w:lang w:val="en-US"/>
+              </w:rPr>
+              <w:t>A</w:t>
+            </w:r>
+            <w:r>
+              <w:rPr>
+                <w:rFonts w:ascii="Cordia New" w:hAnsi="Cordia New" w:cs="Cordia New"/>
+                <w:sz w:val="24"/>
+                <w:szCs w:val="24"/>
+                <w:lang w:val="en-US"/>
+              </w:rPr>
+              <w:t>123456789</w:t>
+            </w:r>
+            <w:r>
+              <w:rPr>
+                <w:rFonts w:ascii="Cordia New" w:hAnsi="Cordia New" w:cs="Cordia New"/>
+                <w:sz w:val="24"/>
+                <w:szCs w:val="24"/>
+                <w:lang w:val="en-US"/>
+              </w:rPr>
+              <w:t>B</w:t>
+            </w:r>
+            <w:r>
+              <w:rPr>
+                <w:rFonts w:ascii="Cordia New" w:hAnsi="Cordia New" w:cs="Cordia New"/>
+                <w:sz w:val="24"/>
+                <w:szCs w:val="24"/>
+                <w:lang w:val="en-US"/>
+              </w:rPr>
+              <w:t>123456789</w:t>
+            </w:r>
+            <w:r>
+              <w:rPr>
+                <w:rFonts w:ascii="Cordia New" w:hAnsi="Cordia New" w:cs="Cordia New"/>
+                <w:sz w:val="24"/>
+                <w:szCs w:val="24"/>
+                <w:lang w:val="en-US"/>
+              </w:rPr>
+              <w:t>C</w:t>
+            </w:r>
+            <w:r>
+              <w:rPr>
+                <w:rFonts w:ascii="Cordia New" w:hAnsi="Cordia New" w:cs="Cordia New"/>
+                <w:sz w:val="24"/>
+                <w:szCs w:val="24"/>
+                <w:lang w:val="en-US"/>
+              </w:rPr>
+              <w:t>123456789</w:t>
+            </w:r>
+            <w:r>
+              <w:rPr>
+                <w:rFonts w:ascii="Cordia New" w:hAnsi="Cordia New" w:cs="Cordia New"/>
+                <w:sz w:val="24"/>
+                <w:szCs w:val="24"/>
+                <w:lang w:val="en-US"/>
+              </w:rPr>
+              <w:t>D</w:t>
+            </w:r>
+            <w:r>
+              <w:rPr>
+                <w:rFonts w:ascii="Cordia New" w:hAnsi="Cordia New" w:cs="Cordia New"/>
+                <w:sz w:val="24"/>
+                <w:szCs w:val="24"/>
+                <w:lang w:val="en-US"/>
+              </w:rPr>
+              <w:t>123456789</w:t>
+            </w:r>
+            <w:r>
+              <w:rPr>
+                <w:rFonts w:ascii="Cordia New" w:hAnsi="Cordia New" w:cs="Cordia New"/>
+                <w:sz w:val="24"/>
+                <w:szCs w:val="24"/>
+                <w:lang w:val="en-US"/>
+              </w:rPr>
+              <w:t>E12</w:t>
+            </w:r>
+            <w:r>
+              <w:rPr>
+                <w:rFonts w:ascii="Cordia New" w:hAnsi="Cordia New" w:cs="Cordia New"/>
+                <w:sz w:val="24"/>
+                <w:szCs w:val="24"/>
+                <w:lang w:val="en-US"/>
+              </w:rPr>
+              <w:t>34</w:t>
+            </w:r>
+            <w:r>
+              <w:rPr>
+                <w:rFonts w:ascii="Cordia New" w:hAnsi="Cordia New" w:cs="Cordia New"/>
+                <w:sz w:val="24"/>
+                <w:szCs w:val="24"/>
+                <w:lang w:val="en-US"/>
+              </w:rPr>
+              <w:t>5</w:t>
             </w:r>
           </w:p>
         </w:tc>
@@ -170,7 +269,25 @@
                 <w:szCs w:val="24"/>
                 <w:lang w:val="en-US"/>
               </w:rPr>
-              <w:t>&lt;&lt;Lyrics2&gt;&gt;</w:t>
+              <w:t>123456789A123456789B123456789C123456789D123456789E12</w:t>
+            </w:r>
+            <w:r>
+              <w:rPr>
+                <w:rFonts w:ascii="Cordia New" w:hAnsi="Cordia New" w:cs="Cordia New"/>
+                <w:sz w:val="24"/>
+                <w:szCs w:val="24"/>
+                <w:lang w:val="en-US"/>
+              </w:rPr>
+              <w:t>34</w:t>
+            </w:r>
+            <w:r>
+              <w:rPr>
+                <w:rFonts w:ascii="Cordia New" w:hAnsi="Cordia New" w:cs="Cordia New"/>
+                <w:sz w:val="24"/>
+                <w:szCs w:val="24"/>
+                <w:lang w:val="en-US"/>
+              </w:rPr>
+              <w:t>5</w:t>
             </w:r>
           </w:p>
         </w:tc>
@@ -2246,6 +2363,19 @@
 </file>
 
 <file path=customXml/item1.xml><?xml version="1.0" encoding="utf-8"?>
+<p:properties xmlns:p="http://schemas.microsoft.com/office/2006/metadata/properties" xmlns:xsi="http://www.w3.org/2001/XMLSchema-instance" xmlns:pc="http://schemas.microsoft.com/office/infopath/2007/PartnerControls">
+  <documentManagement>
+    <_ip_UnifiedCompliancePolicyUIAction xmlns="http://schemas.microsoft.com/sharepoint/v3" xsi:nil="true"/>
+    <_ip_UnifiedCompliancePolicyProperties xmlns="http://schemas.microsoft.com/sharepoint/v3" xsi:nil="true"/>
+  </documentManagement>
+</p:properties>
+</file>
+
+<file path=customXml/item2.xml><?xml version="1.0" encoding="utf-8"?>
+<b:Sources xmlns:b="http://schemas.openxmlformats.org/officeDocument/2006/bibliography" xmlns="http://schemas.openxmlformats.org/officeDocument/2006/bibliography" SelectedStyle="\APASixthEditionOfficeOnline.xsl" StyleName="APA" Version="6"/>
+</file>
+
+<file path=customXml/item3.xml><?xml version="1.0" encoding="utf-8"?>
 <ct:contentTypeSchema xmlns:ct="http://schemas.microsoft.com/office/2006/metadata/contentType" xmlns:ma="http://schemas.microsoft.com/office/2006/metadata/properties/metaAttributes" ct:_="" ma:_="" ma:contentTypeName="Document" ma:contentTypeID="0x010100F13C45087CE03A4D8658B43B0F097AAC" ma:contentTypeVersion="15" ma:contentTypeDescription="Create a new document." ma:contentTypeScope="" ma:versionID="35efc2a4c5fbcacccb744c009403cca7">
   <xsd:schema xmlns:xsd="http://www.w3.org/2001/XMLSchema" xmlns:xs="http://www.w3.org/2001/XMLSchema" xmlns:p="http://schemas.microsoft.com/office/2006/metadata/properties" xmlns:ns1="http://schemas.microsoft.com/sharepoint/v3" xmlns:ns3="ae61ce86-53ad-42b6-8875-4bb8c7d1e8ad" xmlns:ns4="ff45720a-34b5-4f63-b3f6-d31fb4dfab6e" targetNamespace="http://schemas.microsoft.com/office/2006/metadata/properties" ma:root="true" ma:fieldsID="cb6743e76e659e92d8801facc6683216" ns1:_="" ns3:_="" ns4:_="">
     <xsd:import namespace="http://schemas.microsoft.com/sharepoint/v3"/>
@@ -2485,19 +2615,6 @@
 </ct:contentTypeSchema>
 </file>
 
-<file path=customXml/item2.xml><?xml version="1.0" encoding="utf-8"?>
-<b:Sources xmlns:b="http://schemas.openxmlformats.org/officeDocument/2006/bibliography" xmlns="http://schemas.openxmlformats.org/officeDocument/2006/bibliography" SelectedStyle="\APASixthEditionOfficeOnline.xsl" StyleName="APA" Version="6"/>
-</file>
-
-<file path=customXml/item3.xml><?xml version="1.0" encoding="utf-8"?>
-<p:properties xmlns:p="http://schemas.microsoft.com/office/2006/metadata/properties" xmlns:xsi="http://www.w3.org/2001/XMLSchema-instance" xmlns:pc="http://schemas.microsoft.com/office/infopath/2007/PartnerControls">
-  <documentManagement>
-    <_ip_UnifiedCompliancePolicyUIAction xmlns="http://schemas.microsoft.com/sharepoint/v3" xsi:nil="true"/>
-    <_ip_UnifiedCompliancePolicyProperties xmlns="http://schemas.microsoft.com/sharepoint/v3" xsi:nil="true"/>
-  </documentManagement>
-</p:properties>
-</file>
-
 <file path=customXml/item4.xml><?xml version="1.0" encoding="utf-8"?>
 <?mso-contentType ?>
 <FormTemplates xmlns="http://schemas.microsoft.com/sharepoint/v3/contenttype/forms">
@@ -2508,6 +2625,24 @@
 </file>
 
 <file path=customXml/itemProps1.xml><?xml version="1.0" encoding="utf-8"?>
+<ds:datastoreItem xmlns:ds="http://schemas.openxmlformats.org/officeDocument/2006/customXml" ds:itemID="{7CA282A7-97E6-4C19-8F6B-93FDFFF10691}">
+  <ds:schemaRefs>
+    <ds:schemaRef ds:uri="http://schemas.microsoft.com/office/2006/metadata/properties"/>
+    <ds:schemaRef ds:uri="http://schemas.microsoft.com/office/infopath/2007/PartnerControls"/>
+    <ds:schemaRef ds:uri="http://schemas.microsoft.com/sharepoint/v3"/>
+  </ds:schemaRefs>
+</ds:datastoreItem>
+</file>
+
+<file path=customXml/itemProps2.xml><?xml version="1.0" encoding="utf-8"?>
+<ds:datastoreItem xmlns:ds="http://schemas.openxmlformats.org/officeDocument/2006/customXml" ds:itemID="{4CB0FA1D-22FA-484C-A3FE-4B06910F4FE5}">
+  <ds:schemaRefs>
+    <ds:schemaRef ds:uri="http://schemas.openxmlformats.org/officeDocument/2006/bibliography"/>
+  </ds:schemaRefs>
+</ds:datastoreItem>
+</file>
+
+<file path=customXml/itemProps3.xml><?xml version="1.0" encoding="utf-8"?>
 <ds:datastoreItem xmlns:ds="http://schemas.openxmlformats.org/officeDocument/2006/customXml" ds:itemID="{8ABC6355-BBDE-4AD8-BC01-0BA503DD4056}">
   <ds:schemaRefs>
     <ds:schemaRef ds:uri="http://schemas.microsoft.com/office/2006/metadata/contentType"/>
@@ -2527,24 +2662,6 @@
 </ds:datastoreItem>
 </file>
 
-<file path=customXml/itemProps2.xml><?xml version="1.0" encoding="utf-8"?>
-<ds:datastoreItem xmlns:ds="http://schemas.openxmlformats.org/officeDocument/2006/customXml" ds:itemID="{4CB0FA1D-22FA-484C-A3FE-4B06910F4FE5}">
-  <ds:schemaRefs>
-    <ds:schemaRef ds:uri="http://schemas.openxmlformats.org/officeDocument/2006/bibliography"/>
-  </ds:schemaRefs>
-</ds:datastoreItem>
-</file>
-
-<file path=customXml/itemProps3.xml><?xml version="1.0" encoding="utf-8"?>
-<ds:datastoreItem xmlns:ds="http://schemas.openxmlformats.org/officeDocument/2006/customXml" ds:itemID="{7CA282A7-97E6-4C19-8F6B-93FDFFF10691}">
-  <ds:schemaRefs>
-    <ds:schemaRef ds:uri="http://schemas.microsoft.com/office/2006/metadata/properties"/>
-    <ds:schemaRef ds:uri="http://schemas.microsoft.com/office/infopath/2007/PartnerControls"/>
-    <ds:schemaRef ds:uri="http://schemas.microsoft.com/sharepoint/v3"/>
-  </ds:schemaRefs>
-</ds:datastoreItem>
-</file>
-
 <file path=customXml/itemProps4.xml><?xml version="1.0" encoding="utf-8"?>
 <ds:datastoreItem xmlns:ds="http://schemas.openxmlformats.org/officeDocument/2006/customXml" ds:itemID="{2D8DCA43-0F16-4858-9815-3FC5B3ED495F}">
   <ds:schemaRefs>

</xml_diff>

<commit_message>
Latest fixes, able to create a 2 ciolumn coversheet now
</commit_message>
<xml_diff>
--- a/KHMPartiturenCentrum/Resources/Template/CoverSheet2.docx
+++ b/KHMPartiturenCentrum/Resources/Template/CoverSheet2.docx
@@ -60,7 +60,7 @@
     </w:p>
     <w:tbl>
       <w:tblPr>
-        <w:tblStyle w:val="TableGrid"/>
+        <w:tblStyle w:val="Tabelraster"/>
         <w:tblW w:w="10636" w:type="dxa"/>
         <w:tblBorders>
           <w:top w:val="single" w:sz="2" w:space="0" w:color="4472C4" w:themeColor="accent1"/>
@@ -79,8 +79,8 @@
         <w:tblLook w:val="04A0" w:firstRow="1" w:lastRow="0" w:firstColumn="1" w:lastColumn="0" w:noHBand="0" w:noVBand="1"/>
       </w:tblPr>
       <w:tblGrid>
-        <w:gridCol w:w="5565"/>
-        <w:gridCol w:w="5071"/>
+        <w:gridCol w:w="5316"/>
+        <w:gridCol w:w="5320"/>
       </w:tblGrid>
       <w:tr>
         <w:trPr>
@@ -131,6 +131,7 @@
               <w:spacing w:line="168" w:lineRule="auto"/>
               <w:ind w:right="544"/>
               <w:contextualSpacing/>
+              <w:jc w:val="center"/>
               <w:rPr>
                 <w:rFonts w:ascii="Cordia New" w:hAnsi="Cordia New" w:cs="Cordia New"/>
                 <w:sz w:val="24"/>
@@ -145,7 +146,7 @@
                 <w:szCs w:val="24"/>
                 <w:lang w:val="en-US"/>
               </w:rPr>
-              <w:t>123456789</w:t>
+              <w:t>&lt;&lt;Lyrics</w:t>
             </w:r>
             <w:r>
               <w:rPr>
@@ -154,7 +155,7 @@
                 <w:szCs w:val="24"/>
                 <w:lang w:val="en-US"/>
               </w:rPr>
-              <w:t>A</w:t>
+              <w:t>1</w:t>
             </w:r>
             <w:r>
               <w:rPr>
@@ -163,88 +164,7 @@
                 <w:szCs w:val="24"/>
                 <w:lang w:val="en-US"/>
               </w:rPr>
-              <w:t>123456789</w:t>
-            </w:r>
-            <w:r>
-              <w:rPr>
-                <w:rFonts w:ascii="Cordia New" w:hAnsi="Cordia New" w:cs="Cordia New"/>
-                <w:sz w:val="24"/>
-                <w:szCs w:val="24"/>
-                <w:lang w:val="en-US"/>
-              </w:rPr>
-              <w:t>B</w:t>
-            </w:r>
-            <w:r>
-              <w:rPr>
-                <w:rFonts w:ascii="Cordia New" w:hAnsi="Cordia New" w:cs="Cordia New"/>
-                <w:sz w:val="24"/>
-                <w:szCs w:val="24"/>
-                <w:lang w:val="en-US"/>
-              </w:rPr>
-              <w:t>123456789</w:t>
-            </w:r>
-            <w:r>
-              <w:rPr>
-                <w:rFonts w:ascii="Cordia New" w:hAnsi="Cordia New" w:cs="Cordia New"/>
-                <w:sz w:val="24"/>
-                <w:szCs w:val="24"/>
-                <w:lang w:val="en-US"/>
-              </w:rPr>
-              <w:t>C</w:t>
-            </w:r>
-            <w:r>
-              <w:rPr>
-                <w:rFonts w:ascii="Cordia New" w:hAnsi="Cordia New" w:cs="Cordia New"/>
-                <w:sz w:val="24"/>
-                <w:szCs w:val="24"/>
-                <w:lang w:val="en-US"/>
-              </w:rPr>
-              <w:t>123456789</w:t>
-            </w:r>
-            <w:r>
-              <w:rPr>
-                <w:rFonts w:ascii="Cordia New" w:hAnsi="Cordia New" w:cs="Cordia New"/>
-                <w:sz w:val="24"/>
-                <w:szCs w:val="24"/>
-                <w:lang w:val="en-US"/>
-              </w:rPr>
-              <w:t>D</w:t>
-            </w:r>
-            <w:r>
-              <w:rPr>
-                <w:rFonts w:ascii="Cordia New" w:hAnsi="Cordia New" w:cs="Cordia New"/>
-                <w:sz w:val="24"/>
-                <w:szCs w:val="24"/>
-                <w:lang w:val="en-US"/>
-              </w:rPr>
-              <w:t>123456789</w:t>
-            </w:r>
-            <w:r>
-              <w:rPr>
-                <w:rFonts w:ascii="Cordia New" w:hAnsi="Cordia New" w:cs="Cordia New"/>
-                <w:sz w:val="24"/>
-                <w:szCs w:val="24"/>
-                <w:lang w:val="en-US"/>
-              </w:rPr>
-              <w:t>E12</w:t>
-            </w:r>
-            <w:r>
-              <w:rPr>
-                <w:rFonts w:ascii="Cordia New" w:hAnsi="Cordia New" w:cs="Cordia New"/>
-                <w:sz w:val="24"/>
-                <w:szCs w:val="24"/>
-                <w:lang w:val="en-US"/>
-              </w:rPr>
-              <w:t>34</w:t>
-            </w:r>
-            <w:r>
-              <w:rPr>
-                <w:rFonts w:ascii="Cordia New" w:hAnsi="Cordia New" w:cs="Cordia New"/>
-                <w:sz w:val="24"/>
-                <w:szCs w:val="24"/>
-                <w:lang w:val="en-US"/>
-              </w:rPr>
-              <w:t>5</w:t>
+              <w:t>&gt;&gt;</w:t>
             </w:r>
           </w:p>
         </w:tc>
@@ -255,6 +175,7 @@
           <w:p>
             <w:pPr>
               <w:spacing w:line="168" w:lineRule="auto"/>
+              <w:jc w:val="center"/>
               <w:rPr>
                 <w:rFonts w:ascii="Cordia New" w:hAnsi="Cordia New" w:cs="Cordia New"/>
                 <w:sz w:val="24"/>
@@ -269,7 +190,7 @@
                 <w:szCs w:val="24"/>
                 <w:lang w:val="en-US"/>
               </w:rPr>
-              <w:t>123456789A123456789B123456789C123456789D123456789E12</w:t>
+              <w:t>&lt;&lt;Lyrics</w:t>
             </w:r>
             <w:r>
               <w:rPr>
@@ -278,7 +199,7 @@
                 <w:szCs w:val="24"/>
                 <w:lang w:val="en-US"/>
               </w:rPr>
-              <w:t>34</w:t>
+              <w:t>2</w:t>
             </w:r>
             <w:r>
               <w:rPr>
@@ -287,7 +208,7 @@
                 <w:szCs w:val="24"/>
                 <w:lang w:val="en-US"/>
               </w:rPr>
-              <w:t>5</w:t>
+              <w:t>&gt;&gt;</w:t>
             </w:r>
           </w:p>
         </w:tc>
@@ -343,7 +264,7 @@
 <w:ftr xmlns:wpc="http://schemas.microsoft.com/office/word/2010/wordprocessingCanvas" xmlns:cx="http://schemas.microsoft.com/office/drawing/2014/chartex" xmlns:cx1="http://schemas.microsoft.com/office/drawing/2015/9/8/chartex" xmlns:cx2="http://schemas.microsoft.com/office/drawing/2015/10/21/chartex" xmlns:cx3="http://schemas.microsoft.com/office/drawing/2016/5/9/chartex" xmlns:cx4="http://schemas.microsoft.com/office/drawing/2016/5/10/chartex" xmlns:cx5="http://schemas.microsoft.com/office/drawing/2016/5/11/chartex" xmlns:cx6="http://schemas.microsoft.com/office/drawing/2016/5/12/chartex" xmlns:cx7="http://schemas.microsoft.com/office/drawing/2016/5/13/chartex" xmlns:cx8="http://schemas.microsoft.com/office/drawing/2016/5/14/chartex" xmlns:mc="http://schemas.openxmlformats.org/markup-compatibility/2006" xmlns:aink="http://schemas.microsoft.com/office/drawing/2016/ink" xmlns:am3d="http://schemas.microsoft.com/office/drawing/2017/model3d" xmlns:o="urn:schemas-microsoft-com:office:office" xmlns:oel="http://schemas.microsoft.com/office/2019/extlst" xmlns:r="http://schemas.openxmlformats.org/officeDocument/2006/relationships" xmlns:m="http://schemas.openxmlformats.org/officeDocument/2006/math" xmlns:v="urn:schemas-microsoft-com:vml" xmlns:wp14="http://schemas.microsoft.com/office/word/2010/wordprocessingDrawing" xmlns:wp="http://schemas.openxmlformats.org/drawingml/2006/wordprocessingDrawing" xmlns:w10="urn:schemas-microsoft-com:office:word" xmlns:w="http://schemas.openxmlformats.org/wordprocessingml/2006/main" xmlns:w14="http://schemas.microsoft.com/office/word/2010/wordml" xmlns:w15="http://schemas.microsoft.com/office/word/2012/wordml" xmlns:w16cex="http://schemas.microsoft.com/office/word/2018/wordml/cex" xmlns:w16cid="http://schemas.microsoft.com/office/word/2016/wordml/cid" xmlns:w16="http://schemas.microsoft.com/office/word/2018/wordml" xmlns:w16sdtdh="http://schemas.microsoft.com/office/word/2020/wordml/sdtdatahash" xmlns:w16se="http://schemas.microsoft.com/office/word/2015/wordml/symex" xmlns:wpg="http://schemas.microsoft.com/office/word/2010/wordprocessingGroup" xmlns:wpi="http://schemas.microsoft.com/office/word/2010/wordprocessingInk" xmlns:wne="http://schemas.microsoft.com/office/word/2006/wordml" xmlns:wps="http://schemas.microsoft.com/office/word/2010/wordprocessingShape" mc:Ignorable="w14 w15 w16se w16cid w16 w16cex w16sdtdh wp14">
   <w:tbl>
     <w:tblPr>
-      <w:tblStyle w:val="TableGrid"/>
+      <w:tblStyle w:val="Tabelraster"/>
       <w:tblW w:w="10627" w:type="dxa"/>
       <w:tblLook w:val="04A0" w:firstRow="1" w:lastRow="0" w:firstColumn="1" w:lastColumn="0" w:noHBand="0" w:noVBand="1"/>
     </w:tblPr>
@@ -378,7 +299,7 @@
         </w:tcPr>
         <w:p>
           <w:pPr>
-            <w:pStyle w:val="Footer"/>
+            <w:pStyle w:val="Voettekst"/>
             <w:rPr>
               <w:b/>
               <w:bCs/>
@@ -409,7 +330,7 @@
         </w:tcPr>
         <w:p>
           <w:pPr>
-            <w:pStyle w:val="Footer"/>
+            <w:pStyle w:val="Voettekst"/>
           </w:pPr>
         </w:p>
       </w:tc>
@@ -430,7 +351,7 @@
         </w:tcPr>
         <w:p>
           <w:pPr>
-            <w:pStyle w:val="Footer"/>
+            <w:pStyle w:val="Voettekst"/>
             <w:rPr>
               <w:b/>
               <w:bCs/>
@@ -473,7 +394,7 @@
         </w:tcPr>
         <w:p>
           <w:pPr>
-            <w:pStyle w:val="Footer"/>
+            <w:pStyle w:val="Voettekst"/>
           </w:pPr>
           <w:r>
             <w:t xml:space="preserve"> Componist</w:t>
@@ -496,7 +417,7 @@
         </w:tcPr>
         <w:p>
           <w:pPr>
-            <w:pStyle w:val="Footer"/>
+            <w:pStyle w:val="Voettekst"/>
             <w:jc w:val="center"/>
           </w:pPr>
           <w:r>
@@ -520,7 +441,7 @@
         </w:tcPr>
         <w:p>
           <w:pPr>
-            <w:pStyle w:val="Footer"/>
+            <w:pStyle w:val="Voettekst"/>
           </w:pPr>
           <w:r>
             <w:t>&lt;&lt;Componist&gt;&gt;</w:t>
@@ -543,7 +464,7 @@
         </w:tcPr>
         <w:p>
           <w:pPr>
-            <w:pStyle w:val="Footer"/>
+            <w:pStyle w:val="Voettekst"/>
           </w:pPr>
         </w:p>
       </w:tc>
@@ -563,7 +484,7 @@
         </w:tcPr>
         <w:p>
           <w:pPr>
-            <w:pStyle w:val="Footer"/>
+            <w:pStyle w:val="Voettekst"/>
             <w:jc w:val="center"/>
             <w:rPr>
               <w:rFonts w:ascii="Wingdings" w:hAnsi="Wingdings"/>
@@ -593,7 +514,7 @@
         </w:tcPr>
         <w:p>
           <w:pPr>
-            <w:pStyle w:val="Footer"/>
+            <w:pStyle w:val="Voettekst"/>
           </w:pPr>
           <w:r>
             <w:t>Tenor 1</w:t>
@@ -616,7 +537,7 @@
         </w:tcPr>
         <w:p>
           <w:pPr>
-            <w:pStyle w:val="Footer"/>
+            <w:pStyle w:val="Voettekst"/>
             <w:jc w:val="center"/>
             <w:rPr>
               <w:rFonts w:ascii="Wingdings" w:hAnsi="Wingdings"/>
@@ -646,7 +567,7 @@
         </w:tcPr>
         <w:p>
           <w:pPr>
-            <w:pStyle w:val="Footer"/>
+            <w:pStyle w:val="Voettekst"/>
           </w:pPr>
           <w:r>
             <w:t>Tenor 2</w:t>
@@ -674,7 +595,7 @@
         </w:tcPr>
         <w:p>
           <w:pPr>
-            <w:pStyle w:val="Footer"/>
+            <w:pStyle w:val="Voettekst"/>
           </w:pPr>
           <w:r>
             <w:t xml:space="preserve"> Tekstschrijver</w:t>
@@ -697,7 +618,7 @@
         </w:tcPr>
         <w:p>
           <w:pPr>
-            <w:pStyle w:val="Footer"/>
+            <w:pStyle w:val="Voettekst"/>
             <w:jc w:val="center"/>
           </w:pPr>
           <w:r>
@@ -721,7 +642,7 @@
         </w:tcPr>
         <w:p>
           <w:pPr>
-            <w:pStyle w:val="Footer"/>
+            <w:pStyle w:val="Voettekst"/>
           </w:pPr>
           <w:r>
             <w:t>&lt;&lt;Tekstschrijver&gt;&gt;</w:t>
@@ -744,7 +665,7 @@
         </w:tcPr>
         <w:p>
           <w:pPr>
-            <w:pStyle w:val="Footer"/>
+            <w:pStyle w:val="Voettekst"/>
           </w:pPr>
         </w:p>
       </w:tc>
@@ -764,7 +685,7 @@
         </w:tcPr>
         <w:p>
           <w:pPr>
-            <w:pStyle w:val="Footer"/>
+            <w:pStyle w:val="Voettekst"/>
             <w:jc w:val="center"/>
             <w:rPr>
               <w:rFonts w:ascii="Wingdings" w:hAnsi="Wingdings"/>
@@ -794,7 +715,7 @@
         </w:tcPr>
         <w:p>
           <w:pPr>
-            <w:pStyle w:val="Footer"/>
+            <w:pStyle w:val="Voettekst"/>
           </w:pPr>
           <w:r>
             <w:t>Bariton</w:t>
@@ -817,7 +738,7 @@
         </w:tcPr>
         <w:p>
           <w:pPr>
-            <w:pStyle w:val="Footer"/>
+            <w:pStyle w:val="Voettekst"/>
             <w:jc w:val="center"/>
             <w:rPr>
               <w:rFonts w:ascii="Wingdings" w:hAnsi="Wingdings"/>
@@ -847,7 +768,7 @@
         </w:tcPr>
         <w:p>
           <w:pPr>
-            <w:pStyle w:val="Footer"/>
+            <w:pStyle w:val="Voettekst"/>
           </w:pPr>
           <w:r>
             <w:t>Bas</w:t>
@@ -875,7 +796,7 @@
         </w:tcPr>
         <w:p>
           <w:pPr>
-            <w:pStyle w:val="Footer"/>
+            <w:pStyle w:val="Voettekst"/>
           </w:pPr>
           <w:r>
             <w:t xml:space="preserve"> Arrangement</w:t>
@@ -898,7 +819,7 @@
         </w:tcPr>
         <w:p>
           <w:pPr>
-            <w:pStyle w:val="Footer"/>
+            <w:pStyle w:val="Voettekst"/>
             <w:jc w:val="center"/>
           </w:pPr>
           <w:r>
@@ -922,7 +843,7 @@
         </w:tcPr>
         <w:p>
           <w:pPr>
-            <w:pStyle w:val="Footer"/>
+            <w:pStyle w:val="Voettekst"/>
           </w:pPr>
           <w:r>
             <w:t>&lt;&lt;Arrangement&gt;&gt;</w:t>
@@ -945,7 +866,7 @@
         </w:tcPr>
         <w:p>
           <w:pPr>
-            <w:pStyle w:val="Footer"/>
+            <w:pStyle w:val="Voettekst"/>
           </w:pPr>
         </w:p>
       </w:tc>
@@ -965,7 +886,7 @@
         </w:tcPr>
         <w:p>
           <w:pPr>
-            <w:pStyle w:val="Footer"/>
+            <w:pStyle w:val="Voettekst"/>
             <w:jc w:val="center"/>
             <w:rPr>
               <w:rFonts w:ascii="Wingdings" w:hAnsi="Wingdings"/>
@@ -995,7 +916,7 @@
         </w:tcPr>
         <w:p>
           <w:pPr>
-            <w:pStyle w:val="Footer"/>
+            <w:pStyle w:val="Voettekst"/>
           </w:pPr>
           <w:r>
             <w:t>Solo(s)</w:t>
@@ -1018,7 +939,7 @@
         </w:tcPr>
         <w:p>
           <w:pPr>
-            <w:pStyle w:val="Footer"/>
+            <w:pStyle w:val="Voettekst"/>
             <w:jc w:val="center"/>
             <w:rPr>
               <w:rFonts w:ascii="Wingdings" w:hAnsi="Wingdings"/>
@@ -1048,7 +969,7 @@
         </w:tcPr>
         <w:p>
           <w:pPr>
-            <w:pStyle w:val="Footer"/>
+            <w:pStyle w:val="Voettekst"/>
           </w:pPr>
           <w:r>
             <w:t>&lt;&lt;Begeleiding&gt;&gt;</w:t>
@@ -1076,7 +997,7 @@
         </w:tcPr>
         <w:p>
           <w:pPr>
-            <w:pStyle w:val="Footer"/>
+            <w:pStyle w:val="Voettekst"/>
           </w:pPr>
           <w:r>
             <w:t xml:space="preserve"> Genre</w:t>
@@ -1099,7 +1020,7 @@
         </w:tcPr>
         <w:p>
           <w:pPr>
-            <w:pStyle w:val="Footer"/>
+            <w:pStyle w:val="Voettekst"/>
             <w:jc w:val="center"/>
           </w:pPr>
           <w:r>
@@ -1123,7 +1044,7 @@
         </w:tcPr>
         <w:p>
           <w:pPr>
-            <w:pStyle w:val="Footer"/>
+            <w:pStyle w:val="Voettekst"/>
           </w:pPr>
           <w:r>
             <w:t>&lt;&lt;Genre&gt;&gt;</w:t>
@@ -1148,7 +1069,7 @@
         </w:tcPr>
         <w:p>
           <w:pPr>
-            <w:pStyle w:val="Footer"/>
+            <w:pStyle w:val="Voettekst"/>
           </w:pPr>
         </w:p>
       </w:tc>
@@ -1173,7 +1094,7 @@
         </w:tcPr>
         <w:p>
           <w:pPr>
-            <w:pStyle w:val="Footer"/>
+            <w:pStyle w:val="Voettekst"/>
           </w:pPr>
           <w:r>
             <w:t xml:space="preserve"> Taal</w:t>
@@ -1196,7 +1117,7 @@
         </w:tcPr>
         <w:p>
           <w:pPr>
-            <w:pStyle w:val="Footer"/>
+            <w:pStyle w:val="Voettekst"/>
             <w:jc w:val="center"/>
           </w:pPr>
           <w:r>
@@ -1220,7 +1141,7 @@
         </w:tcPr>
         <w:p>
           <w:pPr>
-            <w:pStyle w:val="Footer"/>
+            <w:pStyle w:val="Voettekst"/>
           </w:pPr>
           <w:r>
             <w:t>&lt;</w:t>
@@ -1251,7 +1172,7 @@
         </w:tcPr>
         <w:p>
           <w:pPr>
-            <w:pStyle w:val="Footer"/>
+            <w:pStyle w:val="Voettekst"/>
           </w:pPr>
         </w:p>
       </w:tc>
@@ -1259,7 +1180,7 @@
   </w:tbl>
   <w:p>
     <w:pPr>
-      <w:pStyle w:val="Footer"/>
+      <w:pStyle w:val="Voettekst"/>
     </w:pPr>
   </w:p>
 </w:ftr>
@@ -1294,7 +1215,7 @@
 <w:hdr xmlns:wpc="http://schemas.microsoft.com/office/word/2010/wordprocessingCanvas" xmlns:cx="http://schemas.microsoft.com/office/drawing/2014/chartex" xmlns:cx1="http://schemas.microsoft.com/office/drawing/2015/9/8/chartex" xmlns:cx2="http://schemas.microsoft.com/office/drawing/2015/10/21/chartex" xmlns:cx3="http://schemas.microsoft.com/office/drawing/2016/5/9/chartex" xmlns:cx4="http://schemas.microsoft.com/office/drawing/2016/5/10/chartex" xmlns:cx5="http://schemas.microsoft.com/office/drawing/2016/5/11/chartex" xmlns:cx6="http://schemas.microsoft.com/office/drawing/2016/5/12/chartex" xmlns:cx7="http://schemas.microsoft.com/office/drawing/2016/5/13/chartex" xmlns:cx8="http://schemas.microsoft.com/office/drawing/2016/5/14/chartex" xmlns:mc="http://schemas.openxmlformats.org/markup-compatibility/2006" xmlns:aink="http://schemas.microsoft.com/office/drawing/2016/ink" xmlns:am3d="http://schemas.microsoft.com/office/drawing/2017/model3d" xmlns:o="urn:schemas-microsoft-com:office:office" xmlns:oel="http://schemas.microsoft.com/office/2019/extlst" xmlns:r="http://schemas.openxmlformats.org/officeDocument/2006/relationships" xmlns:m="http://schemas.openxmlformats.org/officeDocument/2006/math" xmlns:v="urn:schemas-microsoft-com:vml" xmlns:wp14="http://schemas.microsoft.com/office/word/2010/wordprocessingDrawing" xmlns:wp="http://schemas.openxmlformats.org/drawingml/2006/wordprocessingDrawing" xmlns:w10="urn:schemas-microsoft-com:office:word" xmlns:w="http://schemas.openxmlformats.org/wordprocessingml/2006/main" xmlns:w14="http://schemas.microsoft.com/office/word/2010/wordml" xmlns:w15="http://schemas.microsoft.com/office/word/2012/wordml" xmlns:w16cex="http://schemas.microsoft.com/office/word/2018/wordml/cex" xmlns:w16cid="http://schemas.microsoft.com/office/word/2016/wordml/cid" xmlns:w16="http://schemas.microsoft.com/office/word/2018/wordml" xmlns:w16sdtdh="http://schemas.microsoft.com/office/word/2020/wordml/sdtdatahash" xmlns:w16se="http://schemas.microsoft.com/office/word/2015/wordml/symex" xmlns:wpg="http://schemas.microsoft.com/office/word/2010/wordprocessingGroup" xmlns:wpi="http://schemas.microsoft.com/office/word/2010/wordprocessingInk" xmlns:wne="http://schemas.microsoft.com/office/word/2006/wordml" xmlns:wps="http://schemas.microsoft.com/office/word/2010/wordprocessingShape" mc:Ignorable="w14 w15 w16se w16cid w16 w16cex w16sdtdh wp14">
   <w:p>
     <w:pPr>
-      <w:pStyle w:val="Header"/>
+      <w:pStyle w:val="Koptekst"/>
     </w:pPr>
     <w:r>
       <w:rPr>
@@ -1969,18 +1890,18 @@
     <w:lsdException w:name="Unresolved Mention" w:semiHidden="1" w:unhideWhenUsed="1"/>
     <w:lsdException w:name="Smart Link" w:semiHidden="1" w:unhideWhenUsed="1"/>
   </w:latentStyles>
-  <w:style w:type="paragraph" w:default="1" w:styleId="Normal">
+  <w:style w:type="paragraph" w:default="1" w:styleId="Standaard">
     <w:name w:val="Normal"/>
     <w:qFormat/>
     <w:rsid w:val="00472268"/>
   </w:style>
-  <w:style w:type="character" w:default="1" w:styleId="DefaultParagraphFont">
+  <w:style w:type="character" w:default="1" w:styleId="Standaardalinea-lettertype">
     <w:name w:val="Default Paragraph Font"/>
     <w:uiPriority w:val="1"/>
     <w:semiHidden/>
     <w:unhideWhenUsed/>
   </w:style>
-  <w:style w:type="table" w:default="1" w:styleId="TableNormal">
+  <w:style w:type="table" w:default="1" w:styleId="Standaardtabel">
     <w:name w:val="Normal Table"/>
     <w:uiPriority w:val="99"/>
     <w:semiHidden/>
@@ -1995,15 +1916,15 @@
       </w:tblCellMar>
     </w:tblPr>
   </w:style>
-  <w:style w:type="numbering" w:default="1" w:styleId="NoList">
+  <w:style w:type="numbering" w:default="1" w:styleId="Geenlijst">
     <w:name w:val="No List"/>
     <w:uiPriority w:val="99"/>
     <w:semiHidden/>
     <w:unhideWhenUsed/>
   </w:style>
-  <w:style w:type="table" w:styleId="TableGrid">
+  <w:style w:type="table" w:styleId="Tabelraster">
     <w:name w:val="Table Grid"/>
-    <w:basedOn w:val="TableNormal"/>
+    <w:basedOn w:val="Standaardtabel"/>
     <w:uiPriority w:val="39"/>
     <w:rsid w:val="00472268"/>
     <w:pPr>
@@ -2020,10 +1941,10 @@
       </w:tblBorders>
     </w:tblPr>
   </w:style>
-  <w:style w:type="paragraph" w:styleId="Header">
+  <w:style w:type="paragraph" w:styleId="Koptekst">
     <w:name w:val="header"/>
-    <w:basedOn w:val="Normal"/>
-    <w:link w:val="HeaderChar"/>
+    <w:basedOn w:val="Standaard"/>
+    <w:link w:val="KoptekstChar"/>
     <w:uiPriority w:val="99"/>
     <w:unhideWhenUsed/>
     <w:rsid w:val="00472268"/>
@@ -2035,17 +1956,17 @@
       <w:spacing w:after="0" w:line="240" w:lineRule="auto"/>
     </w:pPr>
   </w:style>
-  <w:style w:type="character" w:customStyle="1" w:styleId="HeaderChar">
-    <w:name w:val="Header Char"/>
-    <w:basedOn w:val="DefaultParagraphFont"/>
-    <w:link w:val="Header"/>
+  <w:style w:type="character" w:customStyle="1" w:styleId="KoptekstChar">
+    <w:name w:val="Koptekst Char"/>
+    <w:basedOn w:val="Standaardalinea-lettertype"/>
+    <w:link w:val="Koptekst"/>
     <w:uiPriority w:val="99"/>
     <w:rsid w:val="00472268"/>
   </w:style>
-  <w:style w:type="paragraph" w:styleId="Footer">
+  <w:style w:type="paragraph" w:styleId="Voettekst">
     <w:name w:val="footer"/>
-    <w:basedOn w:val="Normal"/>
-    <w:link w:val="FooterChar"/>
+    <w:basedOn w:val="Standaard"/>
+    <w:link w:val="VoettekstChar"/>
     <w:uiPriority w:val="99"/>
     <w:unhideWhenUsed/>
     <w:rsid w:val="00472268"/>
@@ -2057,10 +1978,10 @@
       <w:spacing w:after="0" w:line="240" w:lineRule="auto"/>
     </w:pPr>
   </w:style>
-  <w:style w:type="character" w:customStyle="1" w:styleId="FooterChar">
-    <w:name w:val="Footer Char"/>
-    <w:basedOn w:val="DefaultParagraphFont"/>
-    <w:link w:val="Footer"/>
+  <w:style w:type="character" w:customStyle="1" w:styleId="VoettekstChar">
+    <w:name w:val="Voettekst Char"/>
+    <w:basedOn w:val="Standaardalinea-lettertype"/>
+    <w:link w:val="Voettekst"/>
     <w:uiPriority w:val="99"/>
     <w:rsid w:val="00472268"/>
   </w:style>
@@ -2363,19 +2284,6 @@
 </file>
 
 <file path=customXml/item1.xml><?xml version="1.0" encoding="utf-8"?>
-<p:properties xmlns:p="http://schemas.microsoft.com/office/2006/metadata/properties" xmlns:xsi="http://www.w3.org/2001/XMLSchema-instance" xmlns:pc="http://schemas.microsoft.com/office/infopath/2007/PartnerControls">
-  <documentManagement>
-    <_ip_UnifiedCompliancePolicyUIAction xmlns="http://schemas.microsoft.com/sharepoint/v3" xsi:nil="true"/>
-    <_ip_UnifiedCompliancePolicyProperties xmlns="http://schemas.microsoft.com/sharepoint/v3" xsi:nil="true"/>
-  </documentManagement>
-</p:properties>
-</file>
-
-<file path=customXml/item2.xml><?xml version="1.0" encoding="utf-8"?>
-<b:Sources xmlns:b="http://schemas.openxmlformats.org/officeDocument/2006/bibliography" xmlns="http://schemas.openxmlformats.org/officeDocument/2006/bibliography" SelectedStyle="\APASixthEditionOfficeOnline.xsl" StyleName="APA" Version="6"/>
-</file>
-
-<file path=customXml/item3.xml><?xml version="1.0" encoding="utf-8"?>
 <ct:contentTypeSchema xmlns:ct="http://schemas.microsoft.com/office/2006/metadata/contentType" xmlns:ma="http://schemas.microsoft.com/office/2006/metadata/properties/metaAttributes" ct:_="" ma:_="" ma:contentTypeName="Document" ma:contentTypeID="0x010100F13C45087CE03A4D8658B43B0F097AAC" ma:contentTypeVersion="15" ma:contentTypeDescription="Create a new document." ma:contentTypeScope="" ma:versionID="35efc2a4c5fbcacccb744c009403cca7">
   <xsd:schema xmlns:xsd="http://www.w3.org/2001/XMLSchema" xmlns:xs="http://www.w3.org/2001/XMLSchema" xmlns:p="http://schemas.microsoft.com/office/2006/metadata/properties" xmlns:ns1="http://schemas.microsoft.com/sharepoint/v3" xmlns:ns3="ae61ce86-53ad-42b6-8875-4bb8c7d1e8ad" xmlns:ns4="ff45720a-34b5-4f63-b3f6-d31fb4dfab6e" targetNamespace="http://schemas.microsoft.com/office/2006/metadata/properties" ma:root="true" ma:fieldsID="cb6743e76e659e92d8801facc6683216" ns1:_="" ns3:_="" ns4:_="">
     <xsd:import namespace="http://schemas.microsoft.com/sharepoint/v3"/>
@@ -2615,6 +2523,19 @@
 </ct:contentTypeSchema>
 </file>
 
+<file path=customXml/item2.xml><?xml version="1.0" encoding="utf-8"?>
+<b:Sources xmlns:b="http://schemas.openxmlformats.org/officeDocument/2006/bibliography" xmlns="http://schemas.openxmlformats.org/officeDocument/2006/bibliography" SelectedStyle="\APASixthEditionOfficeOnline.xsl" StyleName="APA" Version="6"/>
+</file>
+
+<file path=customXml/item3.xml><?xml version="1.0" encoding="utf-8"?>
+<p:properties xmlns:p="http://schemas.microsoft.com/office/2006/metadata/properties" xmlns:xsi="http://www.w3.org/2001/XMLSchema-instance" xmlns:pc="http://schemas.microsoft.com/office/infopath/2007/PartnerControls">
+  <documentManagement>
+    <_ip_UnifiedCompliancePolicyUIAction xmlns="http://schemas.microsoft.com/sharepoint/v3" xsi:nil="true"/>
+    <_ip_UnifiedCompliancePolicyProperties xmlns="http://schemas.microsoft.com/sharepoint/v3" xsi:nil="true"/>
+  </documentManagement>
+</p:properties>
+</file>
+
 <file path=customXml/item4.xml><?xml version="1.0" encoding="utf-8"?>
 <?mso-contentType ?>
 <FormTemplates xmlns="http://schemas.microsoft.com/sharepoint/v3/contenttype/forms">
@@ -2625,24 +2546,6 @@
 </file>
 
 <file path=customXml/itemProps1.xml><?xml version="1.0" encoding="utf-8"?>
-<ds:datastoreItem xmlns:ds="http://schemas.openxmlformats.org/officeDocument/2006/customXml" ds:itemID="{7CA282A7-97E6-4C19-8F6B-93FDFFF10691}">
-  <ds:schemaRefs>
-    <ds:schemaRef ds:uri="http://schemas.microsoft.com/office/2006/metadata/properties"/>
-    <ds:schemaRef ds:uri="http://schemas.microsoft.com/office/infopath/2007/PartnerControls"/>
-    <ds:schemaRef ds:uri="http://schemas.microsoft.com/sharepoint/v3"/>
-  </ds:schemaRefs>
-</ds:datastoreItem>
-</file>
-
-<file path=customXml/itemProps2.xml><?xml version="1.0" encoding="utf-8"?>
-<ds:datastoreItem xmlns:ds="http://schemas.openxmlformats.org/officeDocument/2006/customXml" ds:itemID="{4CB0FA1D-22FA-484C-A3FE-4B06910F4FE5}">
-  <ds:schemaRefs>
-    <ds:schemaRef ds:uri="http://schemas.openxmlformats.org/officeDocument/2006/bibliography"/>
-  </ds:schemaRefs>
-</ds:datastoreItem>
-</file>
-
-<file path=customXml/itemProps3.xml><?xml version="1.0" encoding="utf-8"?>
 <ds:datastoreItem xmlns:ds="http://schemas.openxmlformats.org/officeDocument/2006/customXml" ds:itemID="{8ABC6355-BBDE-4AD8-BC01-0BA503DD4056}">
   <ds:schemaRefs>
     <ds:schemaRef ds:uri="http://schemas.microsoft.com/office/2006/metadata/contentType"/>
@@ -2662,6 +2565,24 @@
 </ds:datastoreItem>
 </file>
 
+<file path=customXml/itemProps2.xml><?xml version="1.0" encoding="utf-8"?>
+<ds:datastoreItem xmlns:ds="http://schemas.openxmlformats.org/officeDocument/2006/customXml" ds:itemID="{4CB0FA1D-22FA-484C-A3FE-4B06910F4FE5}">
+  <ds:schemaRefs>
+    <ds:schemaRef ds:uri="http://schemas.openxmlformats.org/officeDocument/2006/bibliography"/>
+  </ds:schemaRefs>
+</ds:datastoreItem>
+</file>
+
+<file path=customXml/itemProps3.xml><?xml version="1.0" encoding="utf-8"?>
+<ds:datastoreItem xmlns:ds="http://schemas.openxmlformats.org/officeDocument/2006/customXml" ds:itemID="{7CA282A7-97E6-4C19-8F6B-93FDFFF10691}">
+  <ds:schemaRefs>
+    <ds:schemaRef ds:uri="http://schemas.microsoft.com/office/2006/metadata/properties"/>
+    <ds:schemaRef ds:uri="http://schemas.microsoft.com/office/infopath/2007/PartnerControls"/>
+    <ds:schemaRef ds:uri="http://schemas.microsoft.com/sharepoint/v3"/>
+  </ds:schemaRefs>
+</ds:datastoreItem>
+</file>
+
 <file path=customXml/itemProps4.xml><?xml version="1.0" encoding="utf-8"?>
 <ds:datastoreItem xmlns:ds="http://schemas.openxmlformats.org/officeDocument/2006/customXml" ds:itemID="{2D8DCA43-0F16-4858-9815-3FC5B3ED495F}">
   <ds:schemaRefs>

</xml_diff>